<commit_message>
Merge trunk -> dwg
</commit_message>
<xml_diff>
--- a/branches/dwg/Doc/Source/RomWBW Architecture.docx
+++ b/branches/dwg/Doc/Source/RomWBW Architecture.docx
@@ -14,7 +14,6 @@
           <w:docPartUnique/>
         </w:docPartObj>
       </w:sdtPr>
-      <w:sdtEndPr/>
       <w:sdtContent>
         <w:tbl>
           <w:tblPr>
@@ -105,7 +104,6 @@
                 <w:dataBinding w:prefixMappings="xmlns:ns0='http://schemas.openxmlformats.org/package/2006/metadata/core-properties' xmlns:ns1='http://purl.org/dc/elements/1.1/'" w:xpath="/ns0:coreProperties[1]/ns1:subject[1]" w:storeItemID="{6C3C8BC8-F283-45AE-878A-BAB7291924A1}"/>
                 <w:text/>
               </w:sdtPr>
-              <w:sdtEndPr/>
               <w:sdtContent>
                 <w:tc>
                   <w:tcPr>
@@ -171,7 +169,7 @@
                     <w:sz w:val="28"/>
                     <w:szCs w:val="28"/>
                   </w:rPr>
-                  <w:t>August 31, 2012</w:t>
+                  <w:t>September 25, 2012</w:t>
                 </w:r>
                 <w:r>
                   <w:rPr>
@@ -252,7 +250,7 @@
           <w:r>
             <w:fldChar w:fldCharType="separate"/>
           </w:r>
-          <w:hyperlink w:anchor="_Toc334208084" w:history="1">
+          <w:hyperlink w:anchor="_Toc336370617" w:history="1">
             <w:r>
               <w:rPr>
                 <w:rStyle w:val="Hyperlink"/>
@@ -279,7 +277,7 @@
                 <w:noProof/>
                 <w:webHidden/>
               </w:rPr>
-              <w:instrText xml:space="preserve"> PAGEREF _Toc334208084 \h </w:instrText>
+              <w:instrText xml:space="preserve"> PAGEREF _Toc336370617 \h </w:instrText>
             </w:r>
             <w:r>
               <w:rPr>
@@ -321,7 +319,7 @@
               <w:noProof/>
             </w:rPr>
           </w:pPr>
-          <w:hyperlink w:anchor="_Toc334208085" w:history="1">
+          <w:hyperlink w:anchor="_Toc336370618" w:history="1">
             <w:r>
               <w:rPr>
                 <w:rStyle w:val="Hyperlink"/>
@@ -348,7 +346,7 @@
                 <w:noProof/>
                 <w:webHidden/>
               </w:rPr>
-              <w:instrText xml:space="preserve"> PAGEREF _Toc334208085 \h </w:instrText>
+              <w:instrText xml:space="preserve"> PAGEREF _Toc336370618 \h </w:instrText>
             </w:r>
             <w:r>
               <w:rPr>
@@ -390,7 +388,7 @@
               <w:noProof/>
             </w:rPr>
           </w:pPr>
-          <w:hyperlink w:anchor="_Toc334208086" w:history="1">
+          <w:hyperlink w:anchor="_Toc336370619" w:history="1">
             <w:r>
               <w:rPr>
                 <w:rStyle w:val="Hyperlink"/>
@@ -417,7 +415,7 @@
                 <w:noProof/>
                 <w:webHidden/>
               </w:rPr>
-              <w:instrText xml:space="preserve"> PAGEREF _Toc334208086 \h </w:instrText>
+              <w:instrText xml:space="preserve"> PAGEREF _Toc336370619 \h </w:instrText>
             </w:r>
             <w:r>
               <w:rPr>
@@ -459,7 +457,7 @@
               <w:noProof/>
             </w:rPr>
           </w:pPr>
-          <w:hyperlink w:anchor="_Toc334208087" w:history="1">
+          <w:hyperlink w:anchor="_Toc336370620" w:history="1">
             <w:r>
               <w:rPr>
                 <w:rStyle w:val="Hyperlink"/>
@@ -486,7 +484,7 @@
                 <w:noProof/>
                 <w:webHidden/>
               </w:rPr>
-              <w:instrText xml:space="preserve"> PAGEREF _Toc334208087 \h </w:instrText>
+              <w:instrText xml:space="preserve"> PAGEREF _Toc336370620 \h </w:instrText>
             </w:r>
             <w:r>
               <w:rPr>
@@ -528,7 +526,7 @@
               <w:noProof/>
             </w:rPr>
           </w:pPr>
-          <w:hyperlink w:anchor="_Toc334208088" w:history="1">
+          <w:hyperlink w:anchor="_Toc336370621" w:history="1">
             <w:r>
               <w:rPr>
                 <w:rStyle w:val="Hyperlink"/>
@@ -555,7 +553,7 @@
                 <w:noProof/>
                 <w:webHidden/>
               </w:rPr>
-              <w:instrText xml:space="preserve"> PAGEREF _Toc334208088 \h </w:instrText>
+              <w:instrText xml:space="preserve"> PAGEREF _Toc336370621 \h </w:instrText>
             </w:r>
             <w:r>
               <w:rPr>
@@ -597,7 +595,7 @@
               <w:noProof/>
             </w:rPr>
           </w:pPr>
-          <w:hyperlink w:anchor="_Toc334208089" w:history="1">
+          <w:hyperlink w:anchor="_Toc336370622" w:history="1">
             <w:r>
               <w:rPr>
                 <w:rStyle w:val="Hyperlink"/>
@@ -624,7 +622,7 @@
                 <w:noProof/>
                 <w:webHidden/>
               </w:rPr>
-              <w:instrText xml:space="preserve"> PAGEREF _Toc334208089 \h </w:instrText>
+              <w:instrText xml:space="preserve"> PAGEREF _Toc336370622 \h </w:instrText>
             </w:r>
             <w:r>
               <w:rPr>
@@ -666,7 +664,7 @@
               <w:noProof/>
             </w:rPr>
           </w:pPr>
-          <w:hyperlink w:anchor="_Toc334208090" w:history="1">
+          <w:hyperlink w:anchor="_Toc336370623" w:history="1">
             <w:r>
               <w:rPr>
                 <w:rStyle w:val="Hyperlink"/>
@@ -693,7 +691,7 @@
                 <w:noProof/>
                 <w:webHidden/>
               </w:rPr>
-              <w:instrText xml:space="preserve"> PAGEREF _Toc334208090 \h </w:instrText>
+              <w:instrText xml:space="preserve"> PAGEREF _Toc336370623 \h </w:instrText>
             </w:r>
             <w:r>
               <w:rPr>
@@ -735,7 +733,7 @@
               <w:noProof/>
             </w:rPr>
           </w:pPr>
-          <w:hyperlink w:anchor="_Toc334208091" w:history="1">
+          <w:hyperlink w:anchor="_Toc336370624" w:history="1">
             <w:r>
               <w:rPr>
                 <w:rStyle w:val="Hyperlink"/>
@@ -762,7 +760,7 @@
                 <w:noProof/>
                 <w:webHidden/>
               </w:rPr>
-              <w:instrText xml:space="preserve"> PAGEREF _Toc334208091 \h </w:instrText>
+              <w:instrText xml:space="preserve"> PAGEREF _Toc336370624 \h </w:instrText>
             </w:r>
             <w:r>
               <w:rPr>
@@ -804,7 +802,7 @@
               <w:noProof/>
             </w:rPr>
           </w:pPr>
-          <w:hyperlink w:anchor="_Toc334208092" w:history="1">
+          <w:hyperlink w:anchor="_Toc336370625" w:history="1">
             <w:r>
               <w:rPr>
                 <w:rStyle w:val="Hyperlink"/>
@@ -831,7 +829,7 @@
                 <w:noProof/>
                 <w:webHidden/>
               </w:rPr>
-              <w:instrText xml:space="preserve"> PAGEREF _Toc334208092 \h </w:instrText>
+              <w:instrText xml:space="preserve"> PAGEREF _Toc336370625 \h </w:instrText>
             </w:r>
             <w:r>
               <w:rPr>
@@ -873,7 +871,7 @@
               <w:noProof/>
             </w:rPr>
           </w:pPr>
-          <w:hyperlink w:anchor="_Toc334208093" w:history="1">
+          <w:hyperlink w:anchor="_Toc336370626" w:history="1">
             <w:r>
               <w:rPr>
                 <w:rStyle w:val="Hyperlink"/>
@@ -900,7 +898,7 @@
                 <w:noProof/>
                 <w:webHidden/>
               </w:rPr>
-              <w:instrText xml:space="preserve"> PAGEREF _Toc334208093 \h </w:instrText>
+              <w:instrText xml:space="preserve"> PAGEREF _Toc336370626 \h </w:instrText>
             </w:r>
             <w:r>
               <w:rPr>
@@ -942,7 +940,7 @@
               <w:noProof/>
             </w:rPr>
           </w:pPr>
-          <w:hyperlink w:anchor="_Toc334208094" w:history="1">
+          <w:hyperlink w:anchor="_Toc336370627" w:history="1">
             <w:r>
               <w:rPr>
                 <w:rStyle w:val="Hyperlink"/>
@@ -969,7 +967,7 @@
                 <w:noProof/>
                 <w:webHidden/>
               </w:rPr>
-              <w:instrText xml:space="preserve"> PAGEREF _Toc334208094 \h </w:instrText>
+              <w:instrText xml:space="preserve"> PAGEREF _Toc336370627 \h </w:instrText>
             </w:r>
             <w:r>
               <w:rPr>
@@ -1011,7 +1009,7 @@
               <w:noProof/>
             </w:rPr>
           </w:pPr>
-          <w:hyperlink w:anchor="_Toc334208095" w:history="1">
+          <w:hyperlink w:anchor="_Toc336370628" w:history="1">
             <w:r>
               <w:rPr>
                 <w:rStyle w:val="Hyperlink"/>
@@ -1038,7 +1036,7 @@
                 <w:noProof/>
                 <w:webHidden/>
               </w:rPr>
-              <w:instrText xml:space="preserve"> PAGEREF _Toc334208095 \h </w:instrText>
+              <w:instrText xml:space="preserve"> PAGEREF _Toc336370628 \h </w:instrText>
             </w:r>
             <w:r>
               <w:rPr>
@@ -1080,7 +1078,7 @@
               <w:noProof/>
             </w:rPr>
           </w:pPr>
-          <w:hyperlink w:anchor="_Toc334208096" w:history="1">
+          <w:hyperlink w:anchor="_Toc336370629" w:history="1">
             <w:r>
               <w:rPr>
                 <w:rStyle w:val="Hyperlink"/>
@@ -1107,7 +1105,7 @@
                 <w:noProof/>
                 <w:webHidden/>
               </w:rPr>
-              <w:instrText xml:space="preserve"> PAGEREF _Toc334208096 \h </w:instrText>
+              <w:instrText xml:space="preserve"> PAGEREF _Toc336370629 \h </w:instrText>
             </w:r>
             <w:r>
               <w:rPr>
@@ -1149,7 +1147,7 @@
               <w:noProof/>
             </w:rPr>
           </w:pPr>
-          <w:hyperlink w:anchor="_Toc334208097" w:history="1">
+          <w:hyperlink w:anchor="_Toc336370630" w:history="1">
             <w:r>
               <w:rPr>
                 <w:rStyle w:val="Hyperlink"/>
@@ -1176,7 +1174,7 @@
                 <w:noProof/>
                 <w:webHidden/>
               </w:rPr>
-              <w:instrText xml:space="preserve"> PAGEREF _Toc334208097 \h </w:instrText>
+              <w:instrText xml:space="preserve"> PAGEREF _Toc336370630 \h </w:instrText>
             </w:r>
             <w:r>
               <w:rPr>
@@ -1196,7 +1194,7 @@
                 <w:noProof/>
                 <w:webHidden/>
               </w:rPr>
-              <w:t>9</w:t>
+              <w:t>12</w:t>
             </w:r>
             <w:r>
               <w:rPr>
@@ -1218,7 +1216,7 @@
               <w:noProof/>
             </w:rPr>
           </w:pPr>
-          <w:hyperlink w:anchor="_Toc334208098" w:history="1">
+          <w:hyperlink w:anchor="_Toc336370631" w:history="1">
             <w:r>
               <w:rPr>
                 <w:rStyle w:val="Hyperlink"/>
@@ -1245,7 +1243,7 @@
                 <w:noProof/>
                 <w:webHidden/>
               </w:rPr>
-              <w:instrText xml:space="preserve"> PAGEREF _Toc334208098 \h </w:instrText>
+              <w:instrText xml:space="preserve"> PAGEREF _Toc336370631 \h </w:instrText>
             </w:r>
             <w:r>
               <w:rPr>
@@ -1265,7 +1263,7 @@
                 <w:noProof/>
                 <w:webHidden/>
               </w:rPr>
-              <w:t>11</w:t>
+              <w:t>14</w:t>
             </w:r>
             <w:r>
               <w:rPr>
@@ -1307,7 +1305,7 @@
       <w:pPr>
         <w:pStyle w:val="Heading1"/>
       </w:pPr>
-      <w:bookmarkStart w:id="0" w:name="_Toc334208084"/>
+      <w:bookmarkStart w:id="0" w:name="_Toc336370617"/>
       <w:r>
         <w:lastRenderedPageBreak/>
         <w:t>Background</w:t>
@@ -1453,7 +1451,7 @@
       <w:pPr>
         <w:pStyle w:val="Heading1"/>
       </w:pPr>
-      <w:bookmarkStart w:id="1" w:name="_Toc334208085"/>
+      <w:bookmarkStart w:id="1" w:name="_Toc336370618"/>
       <w:r>
         <w:t>General Design Strategy</w:t>
       </w:r>
@@ -1579,7 +1577,7 @@
       <w:pPr>
         <w:pStyle w:val="Heading1"/>
       </w:pPr>
-      <w:bookmarkStart w:id="2" w:name="_Toc334208086"/>
+      <w:bookmarkStart w:id="2" w:name="_Toc336370619"/>
       <w:r>
         <w:t>Runtime Memory Layout</w:t>
       </w:r>
@@ -1611,7 +1609,7 @@
           <v:shape id="_x0000_i1025" type="#_x0000_t75" style="width:473.25pt;height:408pt" o:ole="">
             <v:imagedata r:id="rId9" o:title=""/>
           </v:shape>
-          <o:OLEObject Type="Embed" ProgID="Visio.Drawing.11" ShapeID="_x0000_i1025" DrawAspect="Content" ObjectID="_1407950073" r:id="rId10"/>
+          <o:OLEObject Type="Embed" ProgID="Visio.Drawing.11" ShapeID="_x0000_i1025" DrawAspect="Content" ObjectID="_1410113006" r:id="rId10"/>
         </w:object>
       </w:r>
     </w:p>
@@ -1619,7 +1617,7 @@
       <w:pPr>
         <w:pStyle w:val="Heading1"/>
       </w:pPr>
-      <w:bookmarkStart w:id="3" w:name="_Toc334208087"/>
+      <w:bookmarkStart w:id="3" w:name="_Toc336370620"/>
       <w:r>
         <w:lastRenderedPageBreak/>
         <w:t>System Boot Process</w:t>
@@ -1682,7 +1680,7 @@
       <w:pPr>
         <w:pStyle w:val="Heading1"/>
       </w:pPr>
-      <w:bookmarkStart w:id="4" w:name="_Toc334208088"/>
+      <w:bookmarkStart w:id="4" w:name="_Toc336370621"/>
       <w:r>
         <w:t>Notes</w:t>
       </w:r>
@@ -1740,7 +1738,7 @@
       <w:pPr>
         <w:pStyle w:val="Heading1"/>
       </w:pPr>
-      <w:bookmarkStart w:id="5" w:name="_Toc334208089"/>
+      <w:bookmarkStart w:id="5" w:name="_Toc336370622"/>
       <w:r>
         <w:t>Driver Model</w:t>
       </w:r>
@@ -1772,7 +1770,7 @@
       <w:pPr>
         <w:pStyle w:val="Heading1"/>
       </w:pPr>
-      <w:bookmarkStart w:id="6" w:name="_Toc334208090"/>
+      <w:bookmarkStart w:id="6" w:name="_Toc336370623"/>
       <w:r>
         <w:lastRenderedPageBreak/>
         <w:t>HBIOS Functions</w:t>
@@ -1783,7 +1781,7 @@
       <w:pPr>
         <w:pStyle w:val="Heading2"/>
       </w:pPr>
-      <w:bookmarkStart w:id="7" w:name="_Toc334208091"/>
+      <w:bookmarkStart w:id="7" w:name="_Toc336370624"/>
       <w:r>
         <w:t>Invocation</w:t>
       </w:r>
@@ -1814,7 +1812,7 @@
       <w:pPr>
         <w:pStyle w:val="Heading2"/>
       </w:pPr>
-      <w:bookmarkStart w:id="8" w:name="_Toc334208092"/>
+      <w:bookmarkStart w:id="8" w:name="_Toc336370625"/>
       <w:r>
         <w:t xml:space="preserve">Function </w:t>
       </w:r>
@@ -2099,7 +2097,7 @@
       <w:pPr>
         <w:pStyle w:val="Heading2"/>
       </w:pPr>
-      <w:bookmarkStart w:id="9" w:name="_Toc334208093"/>
+      <w:bookmarkStart w:id="9" w:name="_Toc336370626"/>
       <w:r>
         <w:t xml:space="preserve">Character </w:t>
       </w:r>
@@ -2915,7 +2913,7 @@
       <w:pPr>
         <w:pStyle w:val="Heading2"/>
       </w:pPr>
-      <w:bookmarkStart w:id="10" w:name="_Toc334208094"/>
+      <w:bookmarkStart w:id="10" w:name="_Toc336370627"/>
       <w:r>
         <w:lastRenderedPageBreak/>
         <w:t xml:space="preserve">Disk </w:t>
@@ -4576,7 +4574,7 @@
       <w:pPr>
         <w:pStyle w:val="Heading2"/>
       </w:pPr>
-      <w:bookmarkStart w:id="11" w:name="_Toc334208095"/>
+      <w:bookmarkStart w:id="11" w:name="_Toc336370628"/>
       <w:r>
         <w:t>Real Time Clock (CLK)</w:t>
       </w:r>
@@ -4591,7 +4589,7 @@
       <w:pPr>
         <w:pStyle w:val="Heading2"/>
       </w:pPr>
-      <w:bookmarkStart w:id="12" w:name="_Toc334208096"/>
+      <w:bookmarkStart w:id="12" w:name="_Toc336370629"/>
       <w:r>
         <w:t>Video Display Unit (VDU)</w:t>
       </w:r>
@@ -4599,25 +4597,281 @@
     </w:p>
     <w:p>
       <w:r>
-        <w:t>This function category is not yet implemented.</w:t>
+        <w:t>The VDU functions are provided as a common interface to CRT/Keyboard devices.</w:t>
+      </w:r>
+      <w:r>
+        <w:t xml:space="preserve">  Not all video devices will include keyboard hardware.  In this case, the keyboard functions should return a failure status.</w:t>
+      </w:r>
+    </w:p>
+    <w:p>
+      <w:r>
+        <w:t>The VDU functions require that a video device be specified in the C register.  The upper nibble (upper 4 bits) specifies the device.  The lower nibble is reserved for future use.</w:t>
       </w:r>
     </w:p>
     <w:p>
       <w:pPr>
-        <w:pStyle w:val="Heading2"/>
+        <w:keepNext/>
       </w:pPr>
-      <w:bookmarkStart w:id="13" w:name="_Toc334208097"/>
-      <w:r>
-        <w:t>System (SYS)</w:t>
-      </w:r>
-      <w:bookmarkEnd w:id="13"/>
+      <w:r>
+        <w:t xml:space="preserve">The currently defined </w:t>
+      </w:r>
+      <w:r>
+        <w:t>video devices</w:t>
+      </w:r>
+      <w:r>
+        <w:t xml:space="preserve"> are:</w:t>
+      </w:r>
     </w:p>
+    <w:tbl>
+      <w:tblPr>
+        <w:tblStyle w:val="TableGrid"/>
+        <w:tblW w:w="0" w:type="auto"/>
+        <w:tblLook w:val="04A0" w:firstRow="1" w:lastRow="0" w:firstColumn="1" w:lastColumn="0" w:noHBand="0" w:noVBand="1"/>
+      </w:tblPr>
+      <w:tblGrid>
+        <w:gridCol w:w="1482"/>
+        <w:gridCol w:w="848"/>
+        <w:gridCol w:w="4620"/>
+      </w:tblGrid>
+      <w:tr>
+        <w:tc>
+          <w:tcPr>
+            <w:tcW w:w="1482" w:type="dxa"/>
+          </w:tcPr>
+          <w:p>
+            <w:pPr>
+              <w:pStyle w:val="CellTextNoSpacing"/>
+              <w:rPr>
+                <w:b/>
+              </w:rPr>
+            </w:pPr>
+            <w:r>
+              <w:rPr>
+                <w:b/>
+              </w:rPr>
+              <w:t>VDU</w:t>
+            </w:r>
+            <w:r>
+              <w:rPr>
+                <w:b/>
+              </w:rPr>
+              <w:t xml:space="preserve"> ID</w:t>
+            </w:r>
+          </w:p>
+        </w:tc>
+        <w:tc>
+          <w:tcPr>
+            <w:tcW w:w="848" w:type="dxa"/>
+          </w:tcPr>
+          <w:p>
+            <w:pPr>
+              <w:pStyle w:val="CellTextNoSpacing"/>
+              <w:rPr>
+                <w:b/>
+              </w:rPr>
+            </w:pPr>
+            <w:r>
+              <w:rPr>
+                <w:b/>
+              </w:rPr>
+              <w:t>Value</w:t>
+            </w:r>
+          </w:p>
+        </w:tc>
+        <w:tc>
+          <w:tcPr>
+            <w:tcW w:w="4620" w:type="dxa"/>
+          </w:tcPr>
+          <w:p>
+            <w:pPr>
+              <w:pStyle w:val="CellTextNoSpacing"/>
+              <w:rPr>
+                <w:b/>
+              </w:rPr>
+            </w:pPr>
+            <w:r>
+              <w:rPr>
+                <w:b/>
+              </w:rPr>
+              <w:t>Device</w:t>
+            </w:r>
+          </w:p>
+        </w:tc>
+      </w:tr>
+      <w:tr>
+        <w:tc>
+          <w:tcPr>
+            <w:tcW w:w="1482" w:type="dxa"/>
+          </w:tcPr>
+          <w:p>
+            <w:r>
+              <w:t>VDU_NONE</w:t>
+            </w:r>
+          </w:p>
+        </w:tc>
+        <w:tc>
+          <w:tcPr>
+            <w:tcW w:w="848" w:type="dxa"/>
+          </w:tcPr>
+          <w:p>
+            <w:r>
+              <w:t>0</w:t>
+            </w:r>
+          </w:p>
+        </w:tc>
+        <w:tc>
+          <w:tcPr>
+            <w:tcW w:w="4620" w:type="dxa"/>
+          </w:tcPr>
+          <w:p>
+            <w:r>
+              <w:t>No video device</w:t>
+            </w:r>
+          </w:p>
+        </w:tc>
+      </w:tr>
+      <w:tr>
+        <w:tc>
+          <w:tcPr>
+            <w:tcW w:w="1482" w:type="dxa"/>
+          </w:tcPr>
+          <w:p>
+            <w:r>
+              <w:t>VDU_VDU</w:t>
+            </w:r>
+          </w:p>
+        </w:tc>
+        <w:tc>
+          <w:tcPr>
+            <w:tcW w:w="848" w:type="dxa"/>
+          </w:tcPr>
+          <w:p>
+            <w:r>
+              <w:t>1</w:t>
+            </w:r>
+          </w:p>
+        </w:tc>
+        <w:tc>
+          <w:tcPr>
+            <w:tcW w:w="4620" w:type="dxa"/>
+          </w:tcPr>
+          <w:p>
+            <w:r>
+              <w:t>ECB VDU board</w:t>
+            </w:r>
+          </w:p>
+        </w:tc>
+      </w:tr>
+      <w:tr>
+        <w:tc>
+          <w:tcPr>
+            <w:tcW w:w="1482" w:type="dxa"/>
+          </w:tcPr>
+          <w:p>
+            <w:r>
+              <w:t>VDU_CVDU</w:t>
+            </w:r>
+          </w:p>
+        </w:tc>
+        <w:tc>
+          <w:tcPr>
+            <w:tcW w:w="848" w:type="dxa"/>
+          </w:tcPr>
+          <w:p>
+            <w:r>
+              <w:t>2</w:t>
+            </w:r>
+          </w:p>
+        </w:tc>
+        <w:tc>
+          <w:tcPr>
+            <w:tcW w:w="4620" w:type="dxa"/>
+          </w:tcPr>
+          <w:p>
+            <w:r>
+              <w:t>ECB Color VDU board</w:t>
+            </w:r>
+          </w:p>
+        </w:tc>
+      </w:tr>
+      <w:tr>
+        <w:tc>
+          <w:tcPr>
+            <w:tcW w:w="1482" w:type="dxa"/>
+          </w:tcPr>
+          <w:p>
+            <w:r>
+              <w:t>VDU_7220</w:t>
+            </w:r>
+          </w:p>
+        </w:tc>
+        <w:tc>
+          <w:tcPr>
+            <w:tcW w:w="848" w:type="dxa"/>
+          </w:tcPr>
+          <w:p>
+            <w:r>
+              <w:t>3</w:t>
+            </w:r>
+          </w:p>
+        </w:tc>
+        <w:tc>
+          <w:tcPr>
+            <w:tcW w:w="4620" w:type="dxa"/>
+          </w:tcPr>
+          <w:p>
+            <w:r>
+              <w:t>ECB uPD7220 video display board</w:t>
+            </w:r>
+          </w:p>
+        </w:tc>
+      </w:tr>
+      <w:tr>
+        <w:tc>
+          <w:tcPr>
+            <w:tcW w:w="1482" w:type="dxa"/>
+          </w:tcPr>
+          <w:p>
+            <w:r>
+              <w:t>MID_N8</w:t>
+            </w:r>
+          </w:p>
+        </w:tc>
+        <w:tc>
+          <w:tcPr>
+            <w:tcW w:w="848" w:type="dxa"/>
+          </w:tcPr>
+          <w:p>
+            <w:r>
+              <w:t>4</w:t>
+            </w:r>
+          </w:p>
+        </w:tc>
+        <w:tc>
+          <w:tcPr>
+            <w:tcW w:w="4620" w:type="dxa"/>
+          </w:tcPr>
+          <w:p>
+            <w:r>
+              <w:t>TMS9918 video display built-in to N8</w:t>
+            </w:r>
+          </w:p>
+        </w:tc>
+      </w:tr>
+    </w:tbl>
+    <w:p/>
     <w:p>
       <w:pPr>
         <w:pStyle w:val="Heading4"/>
       </w:pPr>
       <w:r>
-        <w:t>Get Configuration – GETCFG ($F0)</w:t>
+        <w:t>Video Initialize –VDUINI ($</w:t>
+      </w:r>
+      <w:r>
+        <w:t>30</w:t>
+      </w:r>
+      <w:r>
+        <w:t>)</w:t>
       </w:r>
     </w:p>
     <w:tbl>
@@ -4658,27 +4912,21 @@
               <w:br/>
             </w:r>
             <w:r>
-              <w:t>B=$F0 (function)</w:t>
-            </w:r>
-            <w:r>
-              <w:br/>
-            </w:r>
-            <w:r>
-              <w:t>C=</w:t>
-            </w:r>
-            <w:proofErr w:type="spellStart"/>
-            <w:r>
-              <w:t>Config</w:t>
-            </w:r>
-            <w:proofErr w:type="spellEnd"/>
-            <w:r>
-              <w:t xml:space="preserve"> Version (not implemented)</w:t>
-            </w:r>
-            <w:r>
-              <w:br/>
-            </w:r>
-            <w:r>
-              <w:t>DE=Destination address</w:t>
+              <w:t>B=$</w:t>
+            </w:r>
+            <w:r>
+              <w:t>30</w:t>
+            </w:r>
+            <w:r>
+              <w:t xml:space="preserve"> (function)</w:t>
+            </w:r>
+          </w:p>
+          <w:p>
+            <w:pPr>
+              <w:pStyle w:val="CellTextNoSpacing"/>
+            </w:pPr>
+            <w:r>
+              <w:t>C=Device/Unit</w:t>
             </w:r>
           </w:p>
         </w:tc>
@@ -4725,27 +4973,51 @@
               <w:pStyle w:val="CellText"/>
             </w:pPr>
             <w:r>
-              <w:t xml:space="preserve">Copies the 256 byte block of configuration data into the </w:t>
-            </w:r>
-            <w:r>
-              <w:t>destination</w:t>
-            </w:r>
-            <w:r>
-              <w:t xml:space="preserve"> memory address specified in DE.  The destination memory address must be in high memory (upper 32K).  At present, you will need to consult the source code for information on the contents of the configuration block.</w:t>
-            </w:r>
-          </w:p>
-          <w:p/>
+              <w:t xml:space="preserve">Performs a full </w:t>
+            </w:r>
+            <w:r>
+              <w:t>(re)</w:t>
+            </w:r>
+            <w:r>
+              <w:t>initialization</w:t>
+            </w:r>
+            <w:r>
+              <w:t xml:space="preserve"> of the specified video device.  The screen is cleared and the keyboard buffer is flushed.</w:t>
+            </w:r>
+            <w:bookmarkStart w:id="13" w:name="_GoBack"/>
+            <w:bookmarkEnd w:id="13"/>
+          </w:p>
+          <w:p>
+            <w:pPr>
+              <w:keepLines/>
+              <w:rPr>
+                <w:sz w:val="20"/>
+                <w:u w:val="single"/>
+              </w:rPr>
+            </w:pPr>
+          </w:p>
         </w:tc>
       </w:tr>
     </w:tbl>
-    <w:p/>
     <w:p>
       <w:pPr>
         <w:pStyle w:val="Heading4"/>
       </w:pPr>
       <w:r>
         <w:lastRenderedPageBreak/>
-        <w:t>Set Configuration – SETCFG ($F1)</w:t>
+        <w:t>Video Query –VDU</w:t>
+      </w:r>
+      <w:r>
+        <w:t>QRY</w:t>
+      </w:r>
+      <w:r>
+        <w:t xml:space="preserve"> ($</w:t>
+      </w:r>
+      <w:r>
+        <w:t>31</w:t>
+      </w:r>
+      <w:r>
+        <w:t>)</w:t>
       </w:r>
     </w:p>
     <w:tbl>
@@ -4786,33 +5058,18 @@
               <w:br/>
             </w:r>
             <w:r>
-              <w:t>B=$F1 (function)</w:t>
-            </w:r>
-            <w:r>
-              <w:br/>
-            </w:r>
-            <w:r>
-              <w:t>C=</w:t>
-            </w:r>
-            <w:proofErr w:type="spellStart"/>
-            <w:r>
-              <w:t>Config</w:t>
-            </w:r>
-            <w:proofErr w:type="spellEnd"/>
-            <w:r>
-              <w:t xml:space="preserve"> </w:t>
-            </w:r>
-            <w:r>
-              <w:t>Version</w:t>
-            </w:r>
-            <w:r>
-              <w:t xml:space="preserve"> (not implemented)</w:t>
-            </w:r>
-            <w:r>
-              <w:br/>
-            </w:r>
-            <w:r>
-              <w:t>DE=Source address</w:t>
+              <w:t>B=$31</w:t>
+            </w:r>
+            <w:r>
+              <w:t xml:space="preserve"> (function)</w:t>
+            </w:r>
+          </w:p>
+          <w:p>
+            <w:pPr>
+              <w:pStyle w:val="CellTextNoSpacing"/>
+            </w:pPr>
+            <w:r>
+              <w:t>C=Device/Unit</w:t>
             </w:r>
           </w:p>
         </w:tc>
@@ -4840,13 +5097,23 @@
               <w:br/>
             </w:r>
             <w:r>
-              <w:t xml:space="preserve">A=Status: 0=Success, </w:t>
-            </w:r>
-            <w:r>
-              <w:t>otherwise</w:t>
-            </w:r>
-            <w:r>
-              <w:t xml:space="preserve"> failure</w:t>
+              <w:t>A=Status: 0=Success, otherwise failure</w:t>
+            </w:r>
+          </w:p>
+          <w:p>
+            <w:pPr>
+              <w:pStyle w:val="CellTextNoSpacing"/>
+            </w:pPr>
+            <w:r>
+              <w:t>D=Row Count</w:t>
+            </w:r>
+          </w:p>
+          <w:p>
+            <w:pPr>
+              <w:pStyle w:val="CellTextNoSpacing"/>
+            </w:pPr>
+            <w:r>
+              <w:t>E=Column Count</w:t>
             </w:r>
           </w:p>
         </w:tc>
@@ -4865,38 +5132,60 @@
               <w:pStyle w:val="CellText"/>
             </w:pPr>
             <w:r>
-              <w:t xml:space="preserve">Loads a 256 byte block of configuration data into the </w:t>
-            </w:r>
-            <w:r>
-              <w:t>BIOS</w:t>
-            </w:r>
-            <w:r>
-              <w:t xml:space="preserve"> from the source memory address specified in DE.  The source memory address must be in high memory (upper 32K).  At present, you will need to consult the source code for information on the contents of the configuration block.</w:t>
+              <w:t>Return the dimensions of the video display as measured in rows and columns.</w:t>
+            </w:r>
+            <w:r>
+              <w:t xml:space="preserve">  Note that this is the </w:t>
+            </w:r>
+            <w:r>
+              <w:rPr>
+                <w:b/>
+              </w:rPr>
+              <w:t>count</w:t>
+            </w:r>
+            <w:r>
+              <w:t xml:space="preserve"> of rows and columns, not the </w:t>
+            </w:r>
+            <w:r>
+              <w:rPr>
+                <w:b/>
+              </w:rPr>
+              <w:t>last</w:t>
+            </w:r>
+            <w:r>
+              <w:t xml:space="preserve"> row/column number.</w:t>
             </w:r>
           </w:p>
           <w:p>
             <w:pPr>
               <w:keepLines/>
-              <w:spacing w:before="240"/>
-            </w:pPr>
-            <w:r>
-              <w:t xml:space="preserve">NOTE:  </w:t>
-            </w:r>
-            <w:r>
-              <w:t>At present, the effects of this function are undefined.  The BIOS will not dynamically adapt to a changed configuration.</w:t>
-            </w:r>
-          </w:p>
-          <w:p/>
+              <w:rPr>
+                <w:sz w:val="20"/>
+                <w:u w:val="single"/>
+              </w:rPr>
+            </w:pPr>
+          </w:p>
         </w:tc>
       </w:tr>
     </w:tbl>
-    <w:p/>
     <w:p>
       <w:pPr>
         <w:pStyle w:val="Heading4"/>
       </w:pPr>
       <w:r>
-        <w:t>Banked Memory Copy – BNKCPY ($F2)</w:t>
+        <w:t>Video Set Cursor Style</w:t>
+      </w:r>
+      <w:r>
+        <w:t xml:space="preserve"> –VDU</w:t>
+      </w:r>
+      <w:r>
+        <w:t>SCS</w:t>
+      </w:r>
+      <w:r>
+        <w:t xml:space="preserve"> ($32</w:t>
+      </w:r>
+      <w:r>
+        <w:t>)</w:t>
       </w:r>
     </w:p>
     <w:tbl>
@@ -4937,6 +5226,1910 @@
               <w:br/>
             </w:r>
             <w:r>
+              <w:t>B=$32</w:t>
+            </w:r>
+            <w:r>
+              <w:t xml:space="preserve"> (function)</w:t>
+            </w:r>
+          </w:p>
+          <w:p>
+            <w:pPr>
+              <w:pStyle w:val="CellTextNoSpacing"/>
+            </w:pPr>
+            <w:r>
+              <w:t>C=Device/Unit</w:t>
+            </w:r>
+          </w:p>
+          <w:p>
+            <w:pPr>
+              <w:pStyle w:val="CellTextNoSpacing"/>
+            </w:pPr>
+            <w:r>
+              <w:t>D=Start/End pixel</w:t>
+            </w:r>
+          </w:p>
+          <w:p>
+            <w:pPr>
+              <w:pStyle w:val="CellTextNoSpacing"/>
+            </w:pPr>
+            <w:r>
+              <w:t>E=Style</w:t>
+            </w:r>
+          </w:p>
+        </w:tc>
+        <w:tc>
+          <w:tcPr>
+            <w:tcW w:w="4788" w:type="dxa"/>
+          </w:tcPr>
+          <w:p>
+            <w:pPr>
+              <w:pStyle w:val="CellTextNoSpacing"/>
+            </w:pPr>
+            <w:r>
+              <w:rPr>
+                <w:sz w:val="18"/>
+                <w:szCs w:val="18"/>
+                <w:u w:val="single"/>
+              </w:rPr>
+              <w:t>Output</w:t>
+            </w:r>
+            <w:r>
+              <w:rPr>
+                <w:sz w:val="20"/>
+                <w:u w:val="single"/>
+              </w:rPr>
+              <w:br/>
+            </w:r>
+            <w:r>
+              <w:t>A=Status: 0=Success, otherwise failure</w:t>
+            </w:r>
+          </w:p>
+        </w:tc>
+      </w:tr>
+      <w:tr>
+        <w:trPr>
+          <w:cantSplit/>
+        </w:trPr>
+        <w:tc>
+          <w:tcPr>
+            <w:tcW w:w="9576" w:type="dxa"/>
+            <w:gridSpan w:val="2"/>
+          </w:tcPr>
+          <w:p>
+            <w:pPr>
+              <w:pStyle w:val="CellText"/>
+            </w:pPr>
+            <w:r>
+              <w:t>If supported by the video hardware, adjust the format of the cursor such that the cursor starts at the pixel specified in the top nibble of D and end at the pixel specified in the bottom nibble of D.  So, if D=$08, a block cursor would be used that starts at the top pixel of the character cell and ends at the ninth pixel of the character cell.</w:t>
+            </w:r>
+          </w:p>
+          <w:p>
+            <w:pPr>
+              <w:pStyle w:val="CellText"/>
+            </w:pPr>
+            <w:r>
+              <w:t>Register E is reserved to control the style of the cursor (blink, visibility, etc.), but is not yet implemented.</w:t>
+            </w:r>
+          </w:p>
+          <w:p>
+            <w:pPr>
+              <w:pStyle w:val="CellText"/>
+            </w:pPr>
+            <w:r>
+              <w:t>Adjustments to the cursor style may or may not be possible for any given video hardware.</w:t>
+            </w:r>
+          </w:p>
+          <w:p>
+            <w:pPr>
+              <w:keepLines/>
+              <w:rPr>
+                <w:sz w:val="20"/>
+                <w:u w:val="single"/>
+              </w:rPr>
+            </w:pPr>
+          </w:p>
+        </w:tc>
+      </w:tr>
+    </w:tbl>
+    <w:p>
+      <w:pPr>
+        <w:pStyle w:val="Heading4"/>
+      </w:pPr>
+      <w:r>
+        <w:t>V</w:t>
+      </w:r>
+      <w:r>
+        <w:t>ideo Set Cursor Position –VDUSCP</w:t>
+      </w:r>
+      <w:r>
+        <w:t xml:space="preserve"> ($33</w:t>
+      </w:r>
+      <w:r>
+        <w:t>)</w:t>
+      </w:r>
+    </w:p>
+    <w:tbl>
+      <w:tblPr>
+        <w:tblStyle w:val="TableGrid"/>
+        <w:tblW w:w="0" w:type="auto"/>
+        <w:tblLook w:val="04A0" w:firstRow="1" w:lastRow="0" w:firstColumn="1" w:lastColumn="0" w:noHBand="0" w:noVBand="1"/>
+      </w:tblPr>
+      <w:tblGrid>
+        <w:gridCol w:w="4788"/>
+        <w:gridCol w:w="4788"/>
+      </w:tblGrid>
+      <w:tr>
+        <w:trPr>
+          <w:cantSplit/>
+        </w:trPr>
+        <w:tc>
+          <w:tcPr>
+            <w:tcW w:w="4788" w:type="dxa"/>
+          </w:tcPr>
+          <w:p>
+            <w:pPr>
+              <w:pStyle w:val="CellTextNoSpacing"/>
+            </w:pPr>
+            <w:r>
+              <w:rPr>
+                <w:sz w:val="18"/>
+                <w:szCs w:val="18"/>
+                <w:u w:val="single"/>
+              </w:rPr>
+              <w:t>Input</w:t>
+            </w:r>
+            <w:r>
+              <w:rPr>
+                <w:sz w:val="20"/>
+                <w:u w:val="single"/>
+              </w:rPr>
+              <w:br/>
+            </w:r>
+            <w:r>
+              <w:t>B=$33</w:t>
+            </w:r>
+            <w:r>
+              <w:t xml:space="preserve"> (function)</w:t>
+            </w:r>
+          </w:p>
+          <w:p>
+            <w:pPr>
+              <w:pStyle w:val="CellTextNoSpacing"/>
+            </w:pPr>
+            <w:r>
+              <w:t>C=Device/Unit</w:t>
+            </w:r>
+          </w:p>
+          <w:p>
+            <w:pPr>
+              <w:pStyle w:val="CellTextNoSpacing"/>
+            </w:pPr>
+            <w:r>
+              <w:t>D=Row</w:t>
+            </w:r>
+          </w:p>
+          <w:p>
+            <w:pPr>
+              <w:pStyle w:val="CellTextNoSpacing"/>
+            </w:pPr>
+            <w:r>
+              <w:t>E=Column</w:t>
+            </w:r>
+          </w:p>
+        </w:tc>
+        <w:tc>
+          <w:tcPr>
+            <w:tcW w:w="4788" w:type="dxa"/>
+          </w:tcPr>
+          <w:p>
+            <w:pPr>
+              <w:pStyle w:val="CellTextNoSpacing"/>
+            </w:pPr>
+            <w:r>
+              <w:rPr>
+                <w:sz w:val="18"/>
+                <w:szCs w:val="18"/>
+                <w:u w:val="single"/>
+              </w:rPr>
+              <w:t>Output</w:t>
+            </w:r>
+            <w:r>
+              <w:rPr>
+                <w:sz w:val="20"/>
+                <w:u w:val="single"/>
+              </w:rPr>
+              <w:br/>
+            </w:r>
+            <w:r>
+              <w:t>A=Status: 0=Success, otherwise failure</w:t>
+            </w:r>
+          </w:p>
+        </w:tc>
+      </w:tr>
+      <w:tr>
+        <w:trPr>
+          <w:cantSplit/>
+        </w:trPr>
+        <w:tc>
+          <w:tcPr>
+            <w:tcW w:w="9576" w:type="dxa"/>
+            <w:gridSpan w:val="2"/>
+          </w:tcPr>
+          <w:p>
+            <w:pPr>
+              <w:pStyle w:val="CellText"/>
+            </w:pPr>
+            <w:r>
+              <w:t>Reposition the cursor to the specified row and column.  Specifying a row/column that exceeds the boundaries of the display results in undefined behavior.  Cursor coordinates are 0 based (0</w:t>
+            </w:r>
+            <w:proofErr w:type="gramStart"/>
+            <w:r>
+              <w:t>,0</w:t>
+            </w:r>
+            <w:proofErr w:type="gramEnd"/>
+            <w:r>
+              <w:t xml:space="preserve"> is the upper left corner of the display).</w:t>
+            </w:r>
+          </w:p>
+          <w:p>
+            <w:pPr>
+              <w:keepLines/>
+              <w:rPr>
+                <w:sz w:val="20"/>
+                <w:u w:val="single"/>
+              </w:rPr>
+            </w:pPr>
+          </w:p>
+        </w:tc>
+      </w:tr>
+    </w:tbl>
+    <w:p>
+      <w:pPr>
+        <w:pStyle w:val="Heading4"/>
+      </w:pPr>
+      <w:r>
+        <w:t xml:space="preserve">Video </w:t>
+      </w:r>
+      <w:r>
+        <w:t>Set Character Attribute</w:t>
+      </w:r>
+      <w:r>
+        <w:t xml:space="preserve"> –VDU</w:t>
+      </w:r>
+      <w:r>
+        <w:t>SAT</w:t>
+      </w:r>
+      <w:r>
+        <w:t xml:space="preserve"> ($</w:t>
+      </w:r>
+      <w:r>
+        <w:t>34</w:t>
+      </w:r>
+      <w:r>
+        <w:t>)</w:t>
+      </w:r>
+    </w:p>
+    <w:tbl>
+      <w:tblPr>
+        <w:tblStyle w:val="TableGrid"/>
+        <w:tblW w:w="0" w:type="auto"/>
+        <w:tblLook w:val="04A0" w:firstRow="1" w:lastRow="0" w:firstColumn="1" w:lastColumn="0" w:noHBand="0" w:noVBand="1"/>
+      </w:tblPr>
+      <w:tblGrid>
+        <w:gridCol w:w="4788"/>
+        <w:gridCol w:w="4788"/>
+      </w:tblGrid>
+      <w:tr>
+        <w:trPr>
+          <w:cantSplit/>
+        </w:trPr>
+        <w:tc>
+          <w:tcPr>
+            <w:tcW w:w="4788" w:type="dxa"/>
+          </w:tcPr>
+          <w:p>
+            <w:pPr>
+              <w:pStyle w:val="CellTextNoSpacing"/>
+            </w:pPr>
+            <w:r>
+              <w:rPr>
+                <w:sz w:val="18"/>
+                <w:szCs w:val="18"/>
+                <w:u w:val="single"/>
+              </w:rPr>
+              <w:t>Input</w:t>
+            </w:r>
+            <w:r>
+              <w:rPr>
+                <w:sz w:val="20"/>
+                <w:u w:val="single"/>
+              </w:rPr>
+              <w:br/>
+            </w:r>
+            <w:r>
+              <w:t>B=$</w:t>
+            </w:r>
+            <w:r>
+              <w:t>34</w:t>
+            </w:r>
+            <w:r>
+              <w:t xml:space="preserve"> (function)</w:t>
+            </w:r>
+          </w:p>
+          <w:p>
+            <w:pPr>
+              <w:pStyle w:val="CellTextNoSpacing"/>
+            </w:pPr>
+            <w:r>
+              <w:t>C=Device/Unit</w:t>
+            </w:r>
+          </w:p>
+          <w:p>
+            <w:pPr>
+              <w:pStyle w:val="CellTextNoSpacing"/>
+            </w:pPr>
+            <w:r>
+              <w:t>E=Character Attribute Code</w:t>
+            </w:r>
+          </w:p>
+        </w:tc>
+        <w:tc>
+          <w:tcPr>
+            <w:tcW w:w="4788" w:type="dxa"/>
+          </w:tcPr>
+          <w:p>
+            <w:pPr>
+              <w:pStyle w:val="CellTextNoSpacing"/>
+            </w:pPr>
+            <w:r>
+              <w:rPr>
+                <w:sz w:val="18"/>
+                <w:szCs w:val="18"/>
+                <w:u w:val="single"/>
+              </w:rPr>
+              <w:t>Output</w:t>
+            </w:r>
+            <w:r>
+              <w:rPr>
+                <w:sz w:val="20"/>
+                <w:u w:val="single"/>
+              </w:rPr>
+              <w:br/>
+            </w:r>
+            <w:r>
+              <w:t>A=Status: 0=Success, otherwise failure</w:t>
+            </w:r>
+          </w:p>
+        </w:tc>
+      </w:tr>
+      <w:tr>
+        <w:trPr>
+          <w:cantSplit/>
+        </w:trPr>
+        <w:tc>
+          <w:tcPr>
+            <w:tcW w:w="9576" w:type="dxa"/>
+            <w:gridSpan w:val="2"/>
+          </w:tcPr>
+          <w:p>
+            <w:pPr>
+              <w:pStyle w:val="CellText"/>
+            </w:pPr>
+            <w:r>
+              <w:t>Assign the specified character attribute code to be used for all subsequent character writes/fills.  This attribute is used to fill new lines generated by scroll operations.  Refer to table XXX for a list of the available color codes.  Note that a given video display may or may not support any/all attributes.</w:t>
+            </w:r>
+          </w:p>
+          <w:p>
+            <w:pPr>
+              <w:keepLines/>
+              <w:rPr>
+                <w:sz w:val="20"/>
+                <w:u w:val="single"/>
+              </w:rPr>
+            </w:pPr>
+          </w:p>
+        </w:tc>
+      </w:tr>
+    </w:tbl>
+    <w:p>
+      <w:pPr>
+        <w:pStyle w:val="Heading4"/>
+      </w:pPr>
+      <w:r>
+        <w:lastRenderedPageBreak/>
+        <w:t xml:space="preserve">Video </w:t>
+      </w:r>
+      <w:r>
+        <w:t>Set Character Color</w:t>
+      </w:r>
+      <w:r>
+        <w:t xml:space="preserve"> –VDU</w:t>
+      </w:r>
+      <w:r>
+        <w:t>SCO</w:t>
+      </w:r>
+      <w:r>
+        <w:t xml:space="preserve"> ($</w:t>
+      </w:r>
+      <w:r>
+        <w:t>35</w:t>
+      </w:r>
+      <w:r>
+        <w:t>)</w:t>
+      </w:r>
+    </w:p>
+    <w:tbl>
+      <w:tblPr>
+        <w:tblStyle w:val="TableGrid"/>
+        <w:tblW w:w="0" w:type="auto"/>
+        <w:tblLook w:val="04A0" w:firstRow="1" w:lastRow="0" w:firstColumn="1" w:lastColumn="0" w:noHBand="0" w:noVBand="1"/>
+      </w:tblPr>
+      <w:tblGrid>
+        <w:gridCol w:w="4788"/>
+        <w:gridCol w:w="4788"/>
+      </w:tblGrid>
+      <w:tr>
+        <w:trPr>
+          <w:cantSplit/>
+        </w:trPr>
+        <w:tc>
+          <w:tcPr>
+            <w:tcW w:w="4788" w:type="dxa"/>
+          </w:tcPr>
+          <w:p>
+            <w:pPr>
+              <w:pStyle w:val="CellTextNoSpacing"/>
+            </w:pPr>
+            <w:r>
+              <w:rPr>
+                <w:sz w:val="18"/>
+                <w:szCs w:val="18"/>
+                <w:u w:val="single"/>
+              </w:rPr>
+              <w:t>Input</w:t>
+            </w:r>
+            <w:r>
+              <w:rPr>
+                <w:sz w:val="20"/>
+                <w:u w:val="single"/>
+              </w:rPr>
+              <w:br/>
+            </w:r>
+            <w:r>
+              <w:t>B=$</w:t>
+            </w:r>
+            <w:r>
+              <w:t>35</w:t>
+            </w:r>
+            <w:r>
+              <w:t xml:space="preserve"> (function)</w:t>
+            </w:r>
+          </w:p>
+          <w:p>
+            <w:pPr>
+              <w:pStyle w:val="CellTextNoSpacing"/>
+            </w:pPr>
+            <w:r>
+              <w:t>C=Device/Unit</w:t>
+            </w:r>
+          </w:p>
+          <w:p>
+            <w:pPr>
+              <w:pStyle w:val="CellTextNoSpacing"/>
+            </w:pPr>
+            <w:r>
+              <w:t>E=Color Code</w:t>
+            </w:r>
+          </w:p>
+        </w:tc>
+        <w:tc>
+          <w:tcPr>
+            <w:tcW w:w="4788" w:type="dxa"/>
+          </w:tcPr>
+          <w:p>
+            <w:pPr>
+              <w:pStyle w:val="CellTextNoSpacing"/>
+            </w:pPr>
+            <w:r>
+              <w:rPr>
+                <w:sz w:val="18"/>
+                <w:szCs w:val="18"/>
+                <w:u w:val="single"/>
+              </w:rPr>
+              <w:t>Output</w:t>
+            </w:r>
+            <w:r>
+              <w:rPr>
+                <w:sz w:val="20"/>
+                <w:u w:val="single"/>
+              </w:rPr>
+              <w:br/>
+            </w:r>
+            <w:r>
+              <w:t>A=Status: 0=Success, otherwise failure</w:t>
+            </w:r>
+          </w:p>
+        </w:tc>
+      </w:tr>
+      <w:tr>
+        <w:trPr>
+          <w:cantSplit/>
+        </w:trPr>
+        <w:tc>
+          <w:tcPr>
+            <w:tcW w:w="9576" w:type="dxa"/>
+            <w:gridSpan w:val="2"/>
+          </w:tcPr>
+          <w:p>
+            <w:pPr>
+              <w:pStyle w:val="CellText"/>
+            </w:pPr>
+            <w:r>
+              <w:t>Assign the specified color code to be used for all subsequent character writes/fills.  This color is also used to fill new lines generated by scroll operations.  Refer to table XXX for a list of the available color codes.  Note that a given video display may or may not support any/all colors.</w:t>
+            </w:r>
+          </w:p>
+          <w:p>
+            <w:pPr>
+              <w:keepLines/>
+              <w:rPr>
+                <w:sz w:val="20"/>
+                <w:u w:val="single"/>
+              </w:rPr>
+            </w:pPr>
+          </w:p>
+        </w:tc>
+      </w:tr>
+    </w:tbl>
+    <w:p>
+      <w:pPr>
+        <w:pStyle w:val="Heading4"/>
+      </w:pPr>
+      <w:r>
+        <w:t xml:space="preserve">Video </w:t>
+      </w:r>
+      <w:r>
+        <w:t>Write Character</w:t>
+      </w:r>
+      <w:r>
+        <w:t xml:space="preserve"> –VDU</w:t>
+      </w:r>
+      <w:r>
+        <w:t>WRC</w:t>
+      </w:r>
+      <w:r>
+        <w:t xml:space="preserve"> ($</w:t>
+      </w:r>
+      <w:r>
+        <w:t>36</w:t>
+      </w:r>
+      <w:r>
+        <w:t>)</w:t>
+      </w:r>
+    </w:p>
+    <w:tbl>
+      <w:tblPr>
+        <w:tblStyle w:val="TableGrid"/>
+        <w:tblW w:w="0" w:type="auto"/>
+        <w:tblLook w:val="04A0" w:firstRow="1" w:lastRow="0" w:firstColumn="1" w:lastColumn="0" w:noHBand="0" w:noVBand="1"/>
+      </w:tblPr>
+      <w:tblGrid>
+        <w:gridCol w:w="4788"/>
+        <w:gridCol w:w="4788"/>
+      </w:tblGrid>
+      <w:tr>
+        <w:trPr>
+          <w:cantSplit/>
+        </w:trPr>
+        <w:tc>
+          <w:tcPr>
+            <w:tcW w:w="4788" w:type="dxa"/>
+          </w:tcPr>
+          <w:p>
+            <w:pPr>
+              <w:pStyle w:val="CellTextNoSpacing"/>
+            </w:pPr>
+            <w:r>
+              <w:rPr>
+                <w:sz w:val="18"/>
+                <w:szCs w:val="18"/>
+                <w:u w:val="single"/>
+              </w:rPr>
+              <w:t>Input</w:t>
+            </w:r>
+            <w:r>
+              <w:rPr>
+                <w:sz w:val="20"/>
+                <w:u w:val="single"/>
+              </w:rPr>
+              <w:br/>
+            </w:r>
+            <w:r>
+              <w:t>B=$</w:t>
+            </w:r>
+            <w:r>
+              <w:t>36</w:t>
+            </w:r>
+            <w:r>
+              <w:t xml:space="preserve"> (function)</w:t>
+            </w:r>
+          </w:p>
+          <w:p>
+            <w:pPr>
+              <w:pStyle w:val="CellTextNoSpacing"/>
+            </w:pPr>
+            <w:r>
+              <w:t>C=Device/Unit</w:t>
+            </w:r>
+          </w:p>
+          <w:p>
+            <w:pPr>
+              <w:pStyle w:val="CellTextNoSpacing"/>
+            </w:pPr>
+            <w:r>
+              <w:t>E=Character</w:t>
+            </w:r>
+          </w:p>
+        </w:tc>
+        <w:tc>
+          <w:tcPr>
+            <w:tcW w:w="4788" w:type="dxa"/>
+          </w:tcPr>
+          <w:p>
+            <w:pPr>
+              <w:pStyle w:val="CellTextNoSpacing"/>
+            </w:pPr>
+            <w:r>
+              <w:rPr>
+                <w:sz w:val="18"/>
+                <w:szCs w:val="18"/>
+                <w:u w:val="single"/>
+              </w:rPr>
+              <w:t>Output</w:t>
+            </w:r>
+            <w:r>
+              <w:rPr>
+                <w:sz w:val="20"/>
+                <w:u w:val="single"/>
+              </w:rPr>
+              <w:br/>
+            </w:r>
+            <w:r>
+              <w:t>A=Status: 0=Success, otherwise failure</w:t>
+            </w:r>
+          </w:p>
+        </w:tc>
+      </w:tr>
+      <w:tr>
+        <w:trPr>
+          <w:cantSplit/>
+        </w:trPr>
+        <w:tc>
+          <w:tcPr>
+            <w:tcW w:w="9576" w:type="dxa"/>
+            <w:gridSpan w:val="2"/>
+          </w:tcPr>
+          <w:p>
+            <w:pPr>
+              <w:pStyle w:val="CellText"/>
+            </w:pPr>
+            <w:r>
+              <w:t>Write the character specified in E</w:t>
+            </w:r>
+            <w:r>
+              <w:t>.</w:t>
+            </w:r>
+            <w:r>
+              <w:t xml:space="preserve">  The c</w:t>
+            </w:r>
+            <w:r>
+              <w:t xml:space="preserve">haracter </w:t>
+            </w:r>
+            <w:r>
+              <w:t>is</w:t>
+            </w:r>
+            <w:r>
+              <w:t xml:space="preserve"> written star</w:t>
+            </w:r>
+            <w:r>
+              <w:t>t</w:t>
+            </w:r>
+            <w:r>
+              <w:t xml:space="preserve">ing at the current cursor position and the cursor is advanced.  If the end of the line is encountered, the </w:t>
+            </w:r>
+            <w:r>
+              <w:t>cursor will be advanced to the start of the next line.</w:t>
+            </w:r>
+            <w:r>
+              <w:t xml:space="preserve">  The display will </w:t>
+            </w:r>
+            <w:r>
+              <w:rPr>
+                <w:b/>
+              </w:rPr>
+              <w:t>not</w:t>
+            </w:r>
+            <w:r>
+              <w:t xml:space="preserve"> scroll if the end of the screen is exceeded.</w:t>
+            </w:r>
+          </w:p>
+          <w:p>
+            <w:pPr>
+              <w:keepLines/>
+              <w:rPr>
+                <w:sz w:val="20"/>
+                <w:u w:val="single"/>
+              </w:rPr>
+            </w:pPr>
+          </w:p>
+        </w:tc>
+      </w:tr>
+    </w:tbl>
+    <w:p>
+      <w:pPr>
+        <w:pStyle w:val="Heading4"/>
+      </w:pPr>
+      <w:r>
+        <w:t>Video Fill –VDUFIL</w:t>
+      </w:r>
+      <w:r>
+        <w:t xml:space="preserve"> ($</w:t>
+      </w:r>
+      <w:r>
+        <w:t>37</w:t>
+      </w:r>
+      <w:r>
+        <w:t>)</w:t>
+      </w:r>
+    </w:p>
+    <w:tbl>
+      <w:tblPr>
+        <w:tblStyle w:val="TableGrid"/>
+        <w:tblW w:w="0" w:type="auto"/>
+        <w:tblLook w:val="04A0" w:firstRow="1" w:lastRow="0" w:firstColumn="1" w:lastColumn="0" w:noHBand="0" w:noVBand="1"/>
+      </w:tblPr>
+      <w:tblGrid>
+        <w:gridCol w:w="4788"/>
+        <w:gridCol w:w="4788"/>
+      </w:tblGrid>
+      <w:tr>
+        <w:trPr>
+          <w:cantSplit/>
+        </w:trPr>
+        <w:tc>
+          <w:tcPr>
+            <w:tcW w:w="4788" w:type="dxa"/>
+          </w:tcPr>
+          <w:p>
+            <w:pPr>
+              <w:pStyle w:val="CellTextNoSpacing"/>
+            </w:pPr>
+            <w:r>
+              <w:rPr>
+                <w:sz w:val="18"/>
+                <w:szCs w:val="18"/>
+                <w:u w:val="single"/>
+              </w:rPr>
+              <w:t>Input</w:t>
+            </w:r>
+            <w:r>
+              <w:rPr>
+                <w:sz w:val="20"/>
+                <w:u w:val="single"/>
+              </w:rPr>
+              <w:br/>
+            </w:r>
+            <w:r>
+              <w:t>B=$</w:t>
+            </w:r>
+            <w:r>
+              <w:t>37</w:t>
+            </w:r>
+            <w:r>
+              <w:t xml:space="preserve"> (function)</w:t>
+            </w:r>
+          </w:p>
+          <w:p>
+            <w:pPr>
+              <w:pStyle w:val="CellTextNoSpacing"/>
+            </w:pPr>
+            <w:r>
+              <w:t>C=Device/Unit</w:t>
+            </w:r>
+          </w:p>
+          <w:p>
+            <w:pPr>
+              <w:pStyle w:val="CellTextNoSpacing"/>
+            </w:pPr>
+            <w:r>
+              <w:t>E=Character</w:t>
+            </w:r>
+          </w:p>
+          <w:p>
+            <w:pPr>
+              <w:pStyle w:val="CellTextNoSpacing"/>
+            </w:pPr>
+            <w:r>
+              <w:t>HL=Count</w:t>
+            </w:r>
+          </w:p>
+        </w:tc>
+        <w:tc>
+          <w:tcPr>
+            <w:tcW w:w="4788" w:type="dxa"/>
+          </w:tcPr>
+          <w:p>
+            <w:pPr>
+              <w:pStyle w:val="CellTextNoSpacing"/>
+            </w:pPr>
+            <w:r>
+              <w:rPr>
+                <w:sz w:val="18"/>
+                <w:szCs w:val="18"/>
+                <w:u w:val="single"/>
+              </w:rPr>
+              <w:t>Output</w:t>
+            </w:r>
+            <w:r>
+              <w:rPr>
+                <w:sz w:val="20"/>
+                <w:u w:val="single"/>
+              </w:rPr>
+              <w:br/>
+            </w:r>
+            <w:r>
+              <w:t>A=Status: 0=Success, otherwise failure</w:t>
+            </w:r>
+          </w:p>
+        </w:tc>
+      </w:tr>
+      <w:tr>
+        <w:trPr>
+          <w:cantSplit/>
+        </w:trPr>
+        <w:tc>
+          <w:tcPr>
+            <w:tcW w:w="9576" w:type="dxa"/>
+            <w:gridSpan w:val="2"/>
+          </w:tcPr>
+          <w:p>
+            <w:pPr>
+              <w:pStyle w:val="CellText"/>
+            </w:pPr>
+            <w:r>
+              <w:t>Write the character specified in E to the display the number of times specified in HL.  Characters are written star</w:t>
+            </w:r>
+            <w:r>
+              <w:t>t</w:t>
+            </w:r>
+            <w:r>
+              <w:t xml:space="preserve">ing at the current cursor position and the cursor is advanced by the number of characters written.  If the end of the line is encountered, the characters will continue to be written starting at the next line as needed.  The display will </w:t>
+            </w:r>
+            <w:r>
+              <w:rPr>
+                <w:b/>
+              </w:rPr>
+              <w:t>not</w:t>
+            </w:r>
+            <w:r>
+              <w:t xml:space="preserve"> scroll if the end of the screen is exceeded.</w:t>
+            </w:r>
+          </w:p>
+          <w:p>
+            <w:pPr>
+              <w:keepLines/>
+              <w:rPr>
+                <w:sz w:val="20"/>
+                <w:u w:val="single"/>
+              </w:rPr>
+            </w:pPr>
+          </w:p>
+        </w:tc>
+      </w:tr>
+    </w:tbl>
+    <w:p>
+      <w:pPr>
+        <w:pStyle w:val="Heading4"/>
+      </w:pPr>
+      <w:r>
+        <w:t>Video Scroll –VDUSCR</w:t>
+      </w:r>
+      <w:r>
+        <w:t xml:space="preserve"> ($</w:t>
+      </w:r>
+      <w:r>
+        <w:t>38</w:t>
+      </w:r>
+      <w:r>
+        <w:t>)</w:t>
+      </w:r>
+    </w:p>
+    <w:tbl>
+      <w:tblPr>
+        <w:tblStyle w:val="TableGrid"/>
+        <w:tblW w:w="0" w:type="auto"/>
+        <w:tblLook w:val="04A0" w:firstRow="1" w:lastRow="0" w:firstColumn="1" w:lastColumn="0" w:noHBand="0" w:noVBand="1"/>
+      </w:tblPr>
+      <w:tblGrid>
+        <w:gridCol w:w="4788"/>
+        <w:gridCol w:w="4788"/>
+      </w:tblGrid>
+      <w:tr>
+        <w:trPr>
+          <w:cantSplit/>
+        </w:trPr>
+        <w:tc>
+          <w:tcPr>
+            <w:tcW w:w="4788" w:type="dxa"/>
+          </w:tcPr>
+          <w:p>
+            <w:pPr>
+              <w:pStyle w:val="CellTextNoSpacing"/>
+            </w:pPr>
+            <w:r>
+              <w:rPr>
+                <w:sz w:val="18"/>
+                <w:szCs w:val="18"/>
+                <w:u w:val="single"/>
+              </w:rPr>
+              <w:t>Input</w:t>
+            </w:r>
+            <w:r>
+              <w:rPr>
+                <w:sz w:val="20"/>
+                <w:u w:val="single"/>
+              </w:rPr>
+              <w:br/>
+            </w:r>
+            <w:r>
+              <w:t>B=$</w:t>
+            </w:r>
+            <w:r>
+              <w:t>38</w:t>
+            </w:r>
+            <w:r>
+              <w:t xml:space="preserve"> (function)</w:t>
+            </w:r>
+          </w:p>
+          <w:p>
+            <w:pPr>
+              <w:pStyle w:val="CellTextNoSpacing"/>
+            </w:pPr>
+            <w:r>
+              <w:t>C=Device/Unit</w:t>
+            </w:r>
+          </w:p>
+          <w:p>
+            <w:pPr>
+              <w:pStyle w:val="CellTextNoSpacing"/>
+            </w:pPr>
+            <w:r>
+              <w:t>E=Scroll distance (# lines)</w:t>
+            </w:r>
+          </w:p>
+        </w:tc>
+        <w:tc>
+          <w:tcPr>
+            <w:tcW w:w="4788" w:type="dxa"/>
+          </w:tcPr>
+          <w:p>
+            <w:pPr>
+              <w:pStyle w:val="CellTextNoSpacing"/>
+            </w:pPr>
+            <w:r>
+              <w:rPr>
+                <w:sz w:val="18"/>
+                <w:szCs w:val="18"/>
+                <w:u w:val="single"/>
+              </w:rPr>
+              <w:t>Output</w:t>
+            </w:r>
+            <w:r>
+              <w:rPr>
+                <w:sz w:val="20"/>
+                <w:u w:val="single"/>
+              </w:rPr>
+              <w:br/>
+            </w:r>
+            <w:r>
+              <w:t>A=Status: 0=Success, otherwise failure</w:t>
+            </w:r>
+          </w:p>
+        </w:tc>
+      </w:tr>
+      <w:tr>
+        <w:trPr>
+          <w:cantSplit/>
+        </w:trPr>
+        <w:tc>
+          <w:tcPr>
+            <w:tcW w:w="9576" w:type="dxa"/>
+            <w:gridSpan w:val="2"/>
+          </w:tcPr>
+          <w:p>
+            <w:pPr>
+              <w:pStyle w:val="CellText"/>
+            </w:pPr>
+            <w:r>
+              <w:t>Scroll the video display by the number of lines specified in E.  If E contains a negative number, then reverse scroll should be performed</w:t>
+            </w:r>
+            <w:r>
+              <w:t>.</w:t>
+            </w:r>
+          </w:p>
+          <w:p>
+            <w:pPr>
+              <w:keepLines/>
+              <w:rPr>
+                <w:sz w:val="20"/>
+                <w:u w:val="single"/>
+              </w:rPr>
+            </w:pPr>
+          </w:p>
+        </w:tc>
+      </w:tr>
+    </w:tbl>
+    <w:p>
+      <w:pPr>
+        <w:pStyle w:val="Heading4"/>
+      </w:pPr>
+      <w:r>
+        <w:lastRenderedPageBreak/>
+        <w:t xml:space="preserve">Video </w:t>
+      </w:r>
+      <w:r>
+        <w:t>Keyboard Status –VDUKST</w:t>
+      </w:r>
+      <w:r>
+        <w:t xml:space="preserve"> ($</w:t>
+      </w:r>
+      <w:r>
+        <w:t>39</w:t>
+      </w:r>
+      <w:r>
+        <w:t>)</w:t>
+      </w:r>
+    </w:p>
+    <w:tbl>
+      <w:tblPr>
+        <w:tblStyle w:val="TableGrid"/>
+        <w:tblW w:w="0" w:type="auto"/>
+        <w:tblLook w:val="04A0" w:firstRow="1" w:lastRow="0" w:firstColumn="1" w:lastColumn="0" w:noHBand="0" w:noVBand="1"/>
+      </w:tblPr>
+      <w:tblGrid>
+        <w:gridCol w:w="4788"/>
+        <w:gridCol w:w="4788"/>
+      </w:tblGrid>
+      <w:tr>
+        <w:trPr>
+          <w:cantSplit/>
+        </w:trPr>
+        <w:tc>
+          <w:tcPr>
+            <w:tcW w:w="4788" w:type="dxa"/>
+          </w:tcPr>
+          <w:p>
+            <w:pPr>
+              <w:pStyle w:val="CellTextNoSpacing"/>
+            </w:pPr>
+            <w:r>
+              <w:rPr>
+                <w:sz w:val="18"/>
+                <w:szCs w:val="18"/>
+                <w:u w:val="single"/>
+              </w:rPr>
+              <w:t>Input</w:t>
+            </w:r>
+            <w:r>
+              <w:rPr>
+                <w:sz w:val="20"/>
+                <w:u w:val="single"/>
+              </w:rPr>
+              <w:br/>
+            </w:r>
+            <w:r>
+              <w:t>B=$</w:t>
+            </w:r>
+            <w:r>
+              <w:t>39</w:t>
+            </w:r>
+            <w:r>
+              <w:t xml:space="preserve"> (function)</w:t>
+            </w:r>
+          </w:p>
+          <w:p>
+            <w:pPr>
+              <w:pStyle w:val="CellTextNoSpacing"/>
+            </w:pPr>
+            <w:r>
+              <w:t>C=Device/Unit</w:t>
+            </w:r>
+          </w:p>
+        </w:tc>
+        <w:tc>
+          <w:tcPr>
+            <w:tcW w:w="4788" w:type="dxa"/>
+          </w:tcPr>
+          <w:p>
+            <w:pPr>
+              <w:pStyle w:val="CellTextNoSpacing"/>
+            </w:pPr>
+            <w:r>
+              <w:rPr>
+                <w:sz w:val="18"/>
+                <w:szCs w:val="18"/>
+                <w:u w:val="single"/>
+              </w:rPr>
+              <w:t>Output</w:t>
+            </w:r>
+            <w:r>
+              <w:rPr>
+                <w:sz w:val="20"/>
+                <w:u w:val="single"/>
+              </w:rPr>
+              <w:br/>
+            </w:r>
+            <w:r>
+              <w:t xml:space="preserve">A=Status: # </w:t>
+            </w:r>
+            <w:r>
+              <w:t>key codes</w:t>
+            </w:r>
+            <w:r>
+              <w:t xml:space="preserve"> in </w:t>
+            </w:r>
+            <w:r>
+              <w:t>keyboard</w:t>
+            </w:r>
+            <w:r>
+              <w:t xml:space="preserve"> buffer</w:t>
+            </w:r>
+          </w:p>
+        </w:tc>
+      </w:tr>
+      <w:tr>
+        <w:trPr>
+          <w:cantSplit/>
+        </w:trPr>
+        <w:tc>
+          <w:tcPr>
+            <w:tcW w:w="9576" w:type="dxa"/>
+            <w:gridSpan w:val="2"/>
+          </w:tcPr>
+          <w:p>
+            <w:pPr>
+              <w:pStyle w:val="CellText"/>
+            </w:pPr>
+            <w:r>
+              <w:t>Return a count of the number of key codes in the keyboard buffer.  If it is not possible to determine the actual number in the buffer, it is acceptable to return 1 to indicate there are key codes available to read and 0 if there are none available</w:t>
+            </w:r>
+            <w:r>
+              <w:t>.</w:t>
+            </w:r>
+          </w:p>
+          <w:p>
+            <w:pPr>
+              <w:keepLines/>
+              <w:rPr>
+                <w:sz w:val="20"/>
+                <w:u w:val="single"/>
+              </w:rPr>
+            </w:pPr>
+          </w:p>
+        </w:tc>
+      </w:tr>
+    </w:tbl>
+    <w:p>
+      <w:pPr>
+        <w:pStyle w:val="Heading4"/>
+      </w:pPr>
+      <w:r>
+        <w:t xml:space="preserve">Video </w:t>
+      </w:r>
+      <w:r>
+        <w:t>Keyboard Flush</w:t>
+      </w:r>
+      <w:r>
+        <w:t xml:space="preserve"> –VDU</w:t>
+      </w:r>
+      <w:r>
+        <w:t>KFL</w:t>
+      </w:r>
+      <w:r>
+        <w:t xml:space="preserve"> ($</w:t>
+      </w:r>
+      <w:r>
+        <w:t>3A</w:t>
+      </w:r>
+      <w:r>
+        <w:t>)</w:t>
+      </w:r>
+    </w:p>
+    <w:tbl>
+      <w:tblPr>
+        <w:tblStyle w:val="TableGrid"/>
+        <w:tblW w:w="0" w:type="auto"/>
+        <w:tblLook w:val="04A0" w:firstRow="1" w:lastRow="0" w:firstColumn="1" w:lastColumn="0" w:noHBand="0" w:noVBand="1"/>
+      </w:tblPr>
+      <w:tblGrid>
+        <w:gridCol w:w="4788"/>
+        <w:gridCol w:w="4788"/>
+      </w:tblGrid>
+      <w:tr>
+        <w:trPr>
+          <w:cantSplit/>
+        </w:trPr>
+        <w:tc>
+          <w:tcPr>
+            <w:tcW w:w="4788" w:type="dxa"/>
+          </w:tcPr>
+          <w:p>
+            <w:pPr>
+              <w:pStyle w:val="CellTextNoSpacing"/>
+            </w:pPr>
+            <w:r>
+              <w:rPr>
+                <w:sz w:val="18"/>
+                <w:szCs w:val="18"/>
+                <w:u w:val="single"/>
+              </w:rPr>
+              <w:t>Input</w:t>
+            </w:r>
+            <w:r>
+              <w:rPr>
+                <w:sz w:val="20"/>
+                <w:u w:val="single"/>
+              </w:rPr>
+              <w:br/>
+            </w:r>
+            <w:r>
+              <w:t>B=$</w:t>
+            </w:r>
+            <w:r>
+              <w:t>3A</w:t>
+            </w:r>
+            <w:r>
+              <w:t xml:space="preserve"> (function)</w:t>
+            </w:r>
+          </w:p>
+          <w:p>
+            <w:pPr>
+              <w:pStyle w:val="CellTextNoSpacing"/>
+            </w:pPr>
+            <w:r>
+              <w:t>C=Device/Unit</w:t>
+            </w:r>
+          </w:p>
+        </w:tc>
+        <w:tc>
+          <w:tcPr>
+            <w:tcW w:w="4788" w:type="dxa"/>
+          </w:tcPr>
+          <w:p>
+            <w:pPr>
+              <w:pStyle w:val="CellTextNoSpacing"/>
+            </w:pPr>
+            <w:r>
+              <w:rPr>
+                <w:sz w:val="18"/>
+                <w:szCs w:val="18"/>
+                <w:u w:val="single"/>
+              </w:rPr>
+              <w:t>Output</w:t>
+            </w:r>
+            <w:r>
+              <w:rPr>
+                <w:sz w:val="20"/>
+                <w:u w:val="single"/>
+              </w:rPr>
+              <w:br/>
+            </w:r>
+            <w:r>
+              <w:t>A=Status: 0=Success, otherwise failure</w:t>
+            </w:r>
+          </w:p>
+        </w:tc>
+      </w:tr>
+      <w:tr>
+        <w:trPr>
+          <w:cantSplit/>
+        </w:trPr>
+        <w:tc>
+          <w:tcPr>
+            <w:tcW w:w="9576" w:type="dxa"/>
+            <w:gridSpan w:val="2"/>
+          </w:tcPr>
+          <w:p>
+            <w:pPr>
+              <w:pStyle w:val="CellText"/>
+            </w:pPr>
+            <w:r>
+              <w:t>If a keyboard buffer is in use, it should be purged and all contents discarded.</w:t>
+            </w:r>
+          </w:p>
+          <w:p>
+            <w:pPr>
+              <w:keepLines/>
+              <w:rPr>
+                <w:sz w:val="20"/>
+                <w:u w:val="single"/>
+              </w:rPr>
+            </w:pPr>
+          </w:p>
+        </w:tc>
+      </w:tr>
+    </w:tbl>
+    <w:p>
+      <w:pPr>
+        <w:pStyle w:val="Heading4"/>
+      </w:pPr>
+      <w:r>
+        <w:t xml:space="preserve">Video </w:t>
+      </w:r>
+      <w:r>
+        <w:t>Keyboard Read</w:t>
+      </w:r>
+      <w:r>
+        <w:t xml:space="preserve"> –VDUKRD</w:t>
+      </w:r>
+      <w:r>
+        <w:t xml:space="preserve"> ($</w:t>
+      </w:r>
+      <w:r>
+        <w:t>3B</w:t>
+      </w:r>
+      <w:r>
+        <w:t>)</w:t>
+      </w:r>
+    </w:p>
+    <w:tbl>
+      <w:tblPr>
+        <w:tblStyle w:val="TableGrid"/>
+        <w:tblW w:w="0" w:type="auto"/>
+        <w:tblLook w:val="04A0" w:firstRow="1" w:lastRow="0" w:firstColumn="1" w:lastColumn="0" w:noHBand="0" w:noVBand="1"/>
+      </w:tblPr>
+      <w:tblGrid>
+        <w:gridCol w:w="4788"/>
+        <w:gridCol w:w="4788"/>
+      </w:tblGrid>
+      <w:tr>
+        <w:trPr>
+          <w:cantSplit/>
+        </w:trPr>
+        <w:tc>
+          <w:tcPr>
+            <w:tcW w:w="4788" w:type="dxa"/>
+          </w:tcPr>
+          <w:p>
+            <w:pPr>
+              <w:pStyle w:val="CellTextNoSpacing"/>
+            </w:pPr>
+            <w:r>
+              <w:rPr>
+                <w:sz w:val="18"/>
+                <w:szCs w:val="18"/>
+                <w:u w:val="single"/>
+              </w:rPr>
+              <w:t>Input</w:t>
+            </w:r>
+            <w:r>
+              <w:rPr>
+                <w:sz w:val="20"/>
+                <w:u w:val="single"/>
+              </w:rPr>
+              <w:br/>
+            </w:r>
+            <w:r>
+              <w:t>B=$</w:t>
+            </w:r>
+            <w:r>
+              <w:t>3B</w:t>
+            </w:r>
+            <w:r>
+              <w:t xml:space="preserve"> (function)</w:t>
+            </w:r>
+          </w:p>
+          <w:p>
+            <w:pPr>
+              <w:pStyle w:val="CellTextNoSpacing"/>
+            </w:pPr>
+            <w:r>
+              <w:t>C=Device/Unit</w:t>
+            </w:r>
+          </w:p>
+        </w:tc>
+        <w:tc>
+          <w:tcPr>
+            <w:tcW w:w="4788" w:type="dxa"/>
+          </w:tcPr>
+          <w:p>
+            <w:pPr>
+              <w:pStyle w:val="CellTextNoSpacing"/>
+            </w:pPr>
+            <w:r>
+              <w:rPr>
+                <w:sz w:val="18"/>
+                <w:szCs w:val="18"/>
+                <w:u w:val="single"/>
+              </w:rPr>
+              <w:t>Output</w:t>
+            </w:r>
+            <w:r>
+              <w:rPr>
+                <w:sz w:val="20"/>
+                <w:u w:val="single"/>
+              </w:rPr>
+              <w:br/>
+            </w:r>
+            <w:r>
+              <w:t>A=Status: 0=Success, otherwise failure</w:t>
+            </w:r>
+          </w:p>
+          <w:p>
+            <w:pPr>
+              <w:pStyle w:val="CellTextNoSpacing"/>
+            </w:pPr>
+            <w:r>
+              <w:t xml:space="preserve">E=Key </w:t>
+            </w:r>
+            <w:r>
+              <w:t xml:space="preserve">code </w:t>
+            </w:r>
+            <w:r>
+              <w:t>read</w:t>
+            </w:r>
+          </w:p>
+        </w:tc>
+      </w:tr>
+      <w:tr>
+        <w:trPr>
+          <w:cantSplit/>
+        </w:trPr>
+        <w:tc>
+          <w:tcPr>
+            <w:tcW w:w="9576" w:type="dxa"/>
+            <w:gridSpan w:val="2"/>
+          </w:tcPr>
+          <w:p>
+            <w:pPr>
+              <w:pStyle w:val="CellText"/>
+            </w:pPr>
+            <w:r>
+              <w:t xml:space="preserve">Read next </w:t>
+            </w:r>
+            <w:r>
+              <w:t>key code</w:t>
+            </w:r>
+            <w:r>
+              <w:t xml:space="preserve"> from keyboard.  If a keyboard buffer is used, return the next </w:t>
+            </w:r>
+            <w:r>
+              <w:t>key code</w:t>
+            </w:r>
+            <w:r>
+              <w:t xml:space="preserve"> in the buffer.  If no </w:t>
+            </w:r>
+            <w:r>
+              <w:t>key codes</w:t>
+            </w:r>
+            <w:r>
+              <w:t xml:space="preserve"> </w:t>
+            </w:r>
+            <w:r>
+              <w:t>are</w:t>
+            </w:r>
+            <w:r>
+              <w:t xml:space="preserve"> available, wait for a </w:t>
+            </w:r>
+            <w:proofErr w:type="spellStart"/>
+            <w:r>
+              <w:t>keypress</w:t>
+            </w:r>
+            <w:proofErr w:type="spellEnd"/>
+            <w:r>
+              <w:t xml:space="preserve"> and return the key</w:t>
+            </w:r>
+            <w:r>
+              <w:t xml:space="preserve"> code</w:t>
+            </w:r>
+            <w:r>
+              <w:t>.</w:t>
+            </w:r>
+          </w:p>
+          <w:p>
+            <w:pPr>
+              <w:pStyle w:val="CellText"/>
+            </w:pPr>
+            <w:r>
+              <w:t xml:space="preserve">Note that this function returns the </w:t>
+            </w:r>
+            <w:r>
+              <w:rPr>
+                <w:b/>
+              </w:rPr>
+              <w:t>key</w:t>
+            </w:r>
+            <w:r>
+              <w:rPr>
+                <w:b/>
+              </w:rPr>
+              <w:t xml:space="preserve"> code</w:t>
+            </w:r>
+            <w:r>
+              <w:t xml:space="preserve"> that was read, not an ASCII character.  See </w:t>
+            </w:r>
+            <w:proofErr w:type="gramStart"/>
+            <w:r>
+              <w:t>table ???</w:t>
+            </w:r>
+            <w:proofErr w:type="gramEnd"/>
+            <w:r>
+              <w:t xml:space="preserve"> </w:t>
+            </w:r>
+            <w:proofErr w:type="gramStart"/>
+            <w:r>
+              <w:t>for</w:t>
+            </w:r>
+            <w:proofErr w:type="gramEnd"/>
+            <w:r>
+              <w:t xml:space="preserve"> the key codes</w:t>
+            </w:r>
+            <w:r>
+              <w:t xml:space="preserve"> and their meanings.  Key</w:t>
+            </w:r>
+            <w:r>
+              <w:t xml:space="preserve"> code</w:t>
+            </w:r>
+            <w:r>
+              <w:t>s must be appropriately mapped for case, control, etc. before being used.</w:t>
+            </w:r>
+          </w:p>
+          <w:p>
+            <w:pPr>
+              <w:keepLines/>
+              <w:rPr>
+                <w:sz w:val="20"/>
+                <w:u w:val="single"/>
+              </w:rPr>
+            </w:pPr>
+          </w:p>
+        </w:tc>
+      </w:tr>
+    </w:tbl>
+    <w:p>
+      <w:pPr>
+        <w:pStyle w:val="Heading2"/>
+      </w:pPr>
+      <w:bookmarkStart w:id="14" w:name="_Toc336370630"/>
+      <w:r>
+        <w:t>System (SYS)</w:t>
+      </w:r>
+      <w:bookmarkEnd w:id="14"/>
+    </w:p>
+    <w:p>
+      <w:pPr>
+        <w:pStyle w:val="Heading4"/>
+      </w:pPr>
+      <w:r>
+        <w:t>Get Configuration – GETCFG ($F0)</w:t>
+      </w:r>
+    </w:p>
+    <w:tbl>
+      <w:tblPr>
+        <w:tblStyle w:val="TableGrid"/>
+        <w:tblW w:w="0" w:type="auto"/>
+        <w:tblLook w:val="04A0" w:firstRow="1" w:lastRow="0" w:firstColumn="1" w:lastColumn="0" w:noHBand="0" w:noVBand="1"/>
+      </w:tblPr>
+      <w:tblGrid>
+        <w:gridCol w:w="4788"/>
+        <w:gridCol w:w="4788"/>
+      </w:tblGrid>
+      <w:tr>
+        <w:trPr>
+          <w:cantSplit/>
+        </w:trPr>
+        <w:tc>
+          <w:tcPr>
+            <w:tcW w:w="4788" w:type="dxa"/>
+          </w:tcPr>
+          <w:p>
+            <w:pPr>
+              <w:pStyle w:val="CellTextNoSpacing"/>
+            </w:pPr>
+            <w:r>
+              <w:rPr>
+                <w:sz w:val="18"/>
+                <w:szCs w:val="18"/>
+                <w:u w:val="single"/>
+              </w:rPr>
+              <w:t>Input</w:t>
+            </w:r>
+            <w:r>
+              <w:rPr>
+                <w:sz w:val="20"/>
+                <w:u w:val="single"/>
+              </w:rPr>
+              <w:br/>
+            </w:r>
+            <w:r>
+              <w:t>B=$F0 (function)</w:t>
+            </w:r>
+            <w:r>
+              <w:br/>
+            </w:r>
+            <w:r>
+              <w:t>C=</w:t>
+            </w:r>
+            <w:proofErr w:type="spellStart"/>
+            <w:r>
+              <w:t>Config</w:t>
+            </w:r>
+            <w:proofErr w:type="spellEnd"/>
+            <w:r>
+              <w:t xml:space="preserve"> Version (not implemented)</w:t>
+            </w:r>
+            <w:r>
+              <w:br/>
+            </w:r>
+            <w:r>
+              <w:t>DE=Destination address</w:t>
+            </w:r>
+          </w:p>
+        </w:tc>
+        <w:tc>
+          <w:tcPr>
+            <w:tcW w:w="4788" w:type="dxa"/>
+          </w:tcPr>
+          <w:p>
+            <w:pPr>
+              <w:pStyle w:val="CellTextNoSpacing"/>
+            </w:pPr>
+            <w:r>
+              <w:rPr>
+                <w:sz w:val="18"/>
+                <w:szCs w:val="18"/>
+                <w:u w:val="single"/>
+              </w:rPr>
+              <w:t>Output</w:t>
+            </w:r>
+            <w:r>
+              <w:rPr>
+                <w:sz w:val="20"/>
+                <w:u w:val="single"/>
+              </w:rPr>
+              <w:br/>
+            </w:r>
+            <w:r>
+              <w:t>A=Status: 0=Success, otherwise failure</w:t>
+            </w:r>
+          </w:p>
+        </w:tc>
+      </w:tr>
+      <w:tr>
+        <w:trPr>
+          <w:cantSplit/>
+        </w:trPr>
+        <w:tc>
+          <w:tcPr>
+            <w:tcW w:w="9576" w:type="dxa"/>
+            <w:gridSpan w:val="2"/>
+          </w:tcPr>
+          <w:p>
+            <w:pPr>
+              <w:pStyle w:val="CellText"/>
+            </w:pPr>
+            <w:r>
+              <w:t xml:space="preserve">Copies the 256 byte block of configuration data into the </w:t>
+            </w:r>
+            <w:r>
+              <w:t>destination</w:t>
+            </w:r>
+            <w:r>
+              <w:t xml:space="preserve"> memory address specified in DE.  The destination memory address must be in high memory (upper 32K).  At present, you will need to consult the source code for information on the contents of the configuration block.</w:t>
+            </w:r>
+          </w:p>
+          <w:p/>
+        </w:tc>
+      </w:tr>
+    </w:tbl>
+    <w:p/>
+    <w:p>
+      <w:pPr>
+        <w:pStyle w:val="Heading4"/>
+      </w:pPr>
+      <w:r>
+        <w:lastRenderedPageBreak/>
+        <w:t>Set Configuration – SETCFG ($F1)</w:t>
+      </w:r>
+    </w:p>
+    <w:tbl>
+      <w:tblPr>
+        <w:tblStyle w:val="TableGrid"/>
+        <w:tblW w:w="0" w:type="auto"/>
+        <w:tblLook w:val="04A0" w:firstRow="1" w:lastRow="0" w:firstColumn="1" w:lastColumn="0" w:noHBand="0" w:noVBand="1"/>
+      </w:tblPr>
+      <w:tblGrid>
+        <w:gridCol w:w="4788"/>
+        <w:gridCol w:w="4788"/>
+      </w:tblGrid>
+      <w:tr>
+        <w:trPr>
+          <w:cantSplit/>
+        </w:trPr>
+        <w:tc>
+          <w:tcPr>
+            <w:tcW w:w="4788" w:type="dxa"/>
+          </w:tcPr>
+          <w:p>
+            <w:pPr>
+              <w:pStyle w:val="CellTextNoSpacing"/>
+            </w:pPr>
+            <w:r>
+              <w:rPr>
+                <w:sz w:val="18"/>
+                <w:szCs w:val="18"/>
+                <w:u w:val="single"/>
+              </w:rPr>
+              <w:t>Input</w:t>
+            </w:r>
+            <w:r>
+              <w:rPr>
+                <w:sz w:val="20"/>
+                <w:u w:val="single"/>
+              </w:rPr>
+              <w:br/>
+            </w:r>
+            <w:r>
+              <w:t>B=$F1 (function)</w:t>
+            </w:r>
+            <w:r>
+              <w:br/>
+            </w:r>
+            <w:r>
+              <w:t>C=</w:t>
+            </w:r>
+            <w:proofErr w:type="spellStart"/>
+            <w:r>
+              <w:t>Config</w:t>
+            </w:r>
+            <w:proofErr w:type="spellEnd"/>
+            <w:r>
+              <w:t xml:space="preserve"> </w:t>
+            </w:r>
+            <w:r>
+              <w:t>Version</w:t>
+            </w:r>
+            <w:r>
+              <w:t xml:space="preserve"> (not implemented)</w:t>
+            </w:r>
+            <w:r>
+              <w:br/>
+            </w:r>
+            <w:r>
+              <w:t>DE=Source address</w:t>
+            </w:r>
+          </w:p>
+        </w:tc>
+        <w:tc>
+          <w:tcPr>
+            <w:tcW w:w="4788" w:type="dxa"/>
+          </w:tcPr>
+          <w:p>
+            <w:pPr>
+              <w:pStyle w:val="CellTextNoSpacing"/>
+            </w:pPr>
+            <w:r>
+              <w:rPr>
+                <w:sz w:val="18"/>
+                <w:szCs w:val="18"/>
+                <w:u w:val="single"/>
+              </w:rPr>
+              <w:t>Output</w:t>
+            </w:r>
+            <w:r>
+              <w:rPr>
+                <w:sz w:val="20"/>
+                <w:u w:val="single"/>
+              </w:rPr>
+              <w:br/>
+            </w:r>
+            <w:r>
+              <w:t xml:space="preserve">A=Status: 0=Success, </w:t>
+            </w:r>
+            <w:r>
+              <w:t>otherwise</w:t>
+            </w:r>
+            <w:r>
+              <w:t xml:space="preserve"> failure</w:t>
+            </w:r>
+          </w:p>
+        </w:tc>
+      </w:tr>
+      <w:tr>
+        <w:trPr>
+          <w:cantSplit/>
+        </w:trPr>
+        <w:tc>
+          <w:tcPr>
+            <w:tcW w:w="9576" w:type="dxa"/>
+            <w:gridSpan w:val="2"/>
+          </w:tcPr>
+          <w:p>
+            <w:pPr>
+              <w:pStyle w:val="CellText"/>
+            </w:pPr>
+            <w:r>
+              <w:t xml:space="preserve">Loads a 256 byte block of configuration data into the </w:t>
+            </w:r>
+            <w:r>
+              <w:t>BIOS</w:t>
+            </w:r>
+            <w:r>
+              <w:t xml:space="preserve"> from the source memory address specified in DE.  The source memory address must be in high memory (upper 32K).  At present, you will need to consult the source code for information on the contents of the configuration block.</w:t>
+            </w:r>
+          </w:p>
+          <w:p>
+            <w:pPr>
+              <w:keepLines/>
+              <w:spacing w:before="240"/>
+            </w:pPr>
+            <w:r>
+              <w:t xml:space="preserve">NOTE:  </w:t>
+            </w:r>
+            <w:r>
+              <w:t>At present, the effects of this function are undefined.  The BIOS will not dynamically adapt to a changed configuration.</w:t>
+            </w:r>
+          </w:p>
+          <w:p/>
+        </w:tc>
+      </w:tr>
+    </w:tbl>
+    <w:p/>
+    <w:p>
+      <w:pPr>
+        <w:pStyle w:val="Heading4"/>
+      </w:pPr>
+      <w:r>
+        <w:t>Banked Memory Copy – BNKCPY ($F2)</w:t>
+      </w:r>
+    </w:p>
+    <w:tbl>
+      <w:tblPr>
+        <w:tblStyle w:val="TableGrid"/>
+        <w:tblW w:w="0" w:type="auto"/>
+        <w:tblLook w:val="04A0" w:firstRow="1" w:lastRow="0" w:firstColumn="1" w:lastColumn="0" w:noHBand="0" w:noVBand="1"/>
+      </w:tblPr>
+      <w:tblGrid>
+        <w:gridCol w:w="4788"/>
+        <w:gridCol w:w="4788"/>
+      </w:tblGrid>
+      <w:tr>
+        <w:trPr>
+          <w:cantSplit/>
+        </w:trPr>
+        <w:tc>
+          <w:tcPr>
+            <w:tcW w:w="4788" w:type="dxa"/>
+          </w:tcPr>
+          <w:p>
+            <w:pPr>
+              <w:pStyle w:val="CellTextNoSpacing"/>
+            </w:pPr>
+            <w:r>
+              <w:rPr>
+                <w:sz w:val="18"/>
+                <w:szCs w:val="18"/>
+                <w:u w:val="single"/>
+              </w:rPr>
+              <w:t>Input</w:t>
+            </w:r>
+            <w:r>
+              <w:rPr>
+                <w:sz w:val="20"/>
+                <w:u w:val="single"/>
+              </w:rPr>
+              <w:br/>
+            </w:r>
+            <w:r>
               <w:t>B=$F2 (function)</w:t>
             </w:r>
             <w:r>
@@ -5068,7 +7261,7 @@
       <w:pPr>
         <w:pStyle w:val="Heading1"/>
       </w:pPr>
-      <w:bookmarkStart w:id="14" w:name="_Toc334208098"/>
+      <w:bookmarkStart w:id="15" w:name="_Toc336370631"/>
       <w:r>
         <w:lastRenderedPageBreak/>
         <w:t>Memory Layout</w:t>
@@ -5076,7 +7269,7 @@
       <w:r>
         <w:t xml:space="preserve"> Detail</w:t>
       </w:r>
-      <w:bookmarkEnd w:id="14"/>
+      <w:bookmarkEnd w:id="15"/>
     </w:p>
     <w:p>
       <w:pPr>
@@ -8243,7 +10436,6 @@
         <w:dataBinding w:prefixMappings="xmlns:ns0='http://purl.org/dc/elements/1.1/' xmlns:ns1='http://schemas.openxmlformats.org/package/2006/metadata/core-properties' " w:xpath="/ns1:coreProperties[1]/ns0:title[1]" w:storeItemID="{6C3C8BC8-F283-45AE-878A-BAB7291924A1}"/>
         <w:text/>
       </w:sdtPr>
-      <w:sdtEndPr/>
       <w:sdtContent>
         <w:proofErr w:type="spellStart"/>
         <w:r>
@@ -8293,7 +10485,7 @@
         <w:rFonts w:asciiTheme="majorHAnsi" w:eastAsiaTheme="majorEastAsia" w:hAnsiTheme="majorHAnsi" w:cstheme="majorBidi"/>
         <w:noProof/>
       </w:rPr>
-      <w:t>12</w:t>
+      <w:t>1</w:t>
     </w:r>
     <w:r>
       <w:rPr>
@@ -10043,7 +12235,7 @@
 </file>
 
 <file path=customXml/itemProps1.xml><?xml version="1.0" encoding="utf-8"?>
-<ds:datastoreItem xmlns:ds="http://schemas.openxmlformats.org/officeDocument/2006/customXml" ds:itemID="{20F2225F-83DD-4BEA-8EC8-320F6E433868}">
+<ds:datastoreItem xmlns:ds="http://schemas.openxmlformats.org/officeDocument/2006/customXml" ds:itemID="{87B8B3C0-E25C-41E8-A301-AE4A2EA84A9A}">
   <ds:schemaRefs>
     <ds:schemaRef ds:uri="http://schemas.openxmlformats.org/officeDocument/2006/bibliography"/>
   </ds:schemaRefs>

</xml_diff>